<commit_message>
Update of Lab Report
</commit_message>
<xml_diff>
--- a/Labs/Lab 1/LAB 1.docx
+++ b/Labs/Lab 1/LAB 1.docx
@@ -7314,8 +7314,6 @@
                 <w:highlight w:val="white"/>
               </w:rPr>
             </w:pPr>
-            <w:bookmarkStart w:id="0" w:name="_GoBack"/>
-            <w:bookmarkEnd w:id="0"/>
             <w:r>
               <w:rPr>
                 <w:rFonts w:ascii="Times New Roman" w:eastAsiaTheme="minorHAnsi" w:hAnsi="Times New Roman" w:cs="Times New Roman"/>
@@ -8174,75 +8172,6 @@
           <w:rFonts w:ascii="Times New Roman" w:hAnsi="Times New Roman" w:cs="Times New Roman"/>
         </w:rPr>
       </w:pPr>
-    </w:p>
-    <w:p>
-      <w:pPr>
-        <w:pStyle w:val="Caption"/>
-        <w:keepNext/>
-        <w:ind w:left="235" w:firstLine="720"/>
-        <w:rPr>
-          <w:rFonts w:ascii="Times New Roman" w:hAnsi="Times New Roman" w:cs="Times New Roman"/>
-          <w:color w:val="auto"/>
-          <w:sz w:val="22"/>
-        </w:rPr>
-      </w:pPr>
-      <w:r>
-        <w:rPr>
-          <w:rFonts w:ascii="Times New Roman" w:hAnsi="Times New Roman" w:cs="Times New Roman"/>
-          <w:color w:val="auto"/>
-          <w:sz w:val="22"/>
-        </w:rPr>
-        <w:t xml:space="preserve">Figure </w:t>
-      </w:r>
-      <w:r>
-        <w:rPr>
-          <w:rFonts w:ascii="Times New Roman" w:hAnsi="Times New Roman" w:cs="Times New Roman"/>
-          <w:color w:val="auto"/>
-          <w:sz w:val="22"/>
-        </w:rPr>
-        <w:fldChar w:fldCharType="begin"/>
-      </w:r>
-      <w:r>
-        <w:rPr>
-          <w:rFonts w:ascii="Times New Roman" w:hAnsi="Times New Roman" w:cs="Times New Roman"/>
-          <w:color w:val="auto"/>
-          <w:sz w:val="22"/>
-        </w:rPr>
-        <w:instrText xml:space="preserve"> SEQ Figure \* ARABIC </w:instrText>
-      </w:r>
-      <w:r>
-        <w:rPr>
-          <w:rFonts w:ascii="Times New Roman" w:hAnsi="Times New Roman" w:cs="Times New Roman"/>
-          <w:color w:val="auto"/>
-          <w:sz w:val="22"/>
-        </w:rPr>
-        <w:fldChar w:fldCharType="separate"/>
-      </w:r>
-      <w:r>
-        <w:rPr>
-          <w:rFonts w:ascii="Times New Roman" w:hAnsi="Times New Roman" w:cs="Times New Roman"/>
-          <w:noProof/>
-          <w:color w:val="auto"/>
-          <w:sz w:val="22"/>
-        </w:rPr>
-        <w:t>5</w:t>
-      </w:r>
-      <w:r>
-        <w:rPr>
-          <w:rFonts w:ascii="Times New Roman" w:hAnsi="Times New Roman" w:cs="Times New Roman"/>
-          <w:color w:val="auto"/>
-          <w:sz w:val="22"/>
-        </w:rPr>
-        <w:fldChar w:fldCharType="end"/>
-      </w:r>
-      <w:r>
-        <w:rPr>
-          <w:rFonts w:ascii="Times New Roman" w:hAnsi="Times New Roman" w:cs="Times New Roman"/>
-          <w:color w:val="auto"/>
-          <w:sz w:val="22"/>
-        </w:rPr>
-        <w:t>: Timing diagram from 0ns – 8ns</w:t>
-      </w:r>
     </w:p>
     <w:p>
       <w:pPr>
@@ -8320,76 +8249,6 @@
     </w:p>
     <w:p>
       <w:pPr>
-        <w:pStyle w:val="Caption"/>
-        <w:keepNext/>
-        <w:ind w:left="235" w:firstLine="720"/>
-        <w:rPr>
-          <w:rFonts w:ascii="Times New Roman" w:hAnsi="Times New Roman" w:cs="Times New Roman"/>
-          <w:color w:val="auto"/>
-          <w:sz w:val="22"/>
-        </w:rPr>
-      </w:pPr>
-      <w:r>
-        <w:rPr>
-          <w:rFonts w:ascii="Times New Roman" w:hAnsi="Times New Roman" w:cs="Times New Roman"/>
-          <w:color w:val="auto"/>
-          <w:sz w:val="22"/>
-        </w:rPr>
-        <w:lastRenderedPageBreak/>
-        <w:t xml:space="preserve">Figure </w:t>
-      </w:r>
-      <w:r>
-        <w:rPr>
-          <w:rFonts w:ascii="Times New Roman" w:hAnsi="Times New Roman" w:cs="Times New Roman"/>
-          <w:color w:val="auto"/>
-          <w:sz w:val="22"/>
-        </w:rPr>
-        <w:fldChar w:fldCharType="begin"/>
-      </w:r>
-      <w:r>
-        <w:rPr>
-          <w:rFonts w:ascii="Times New Roman" w:hAnsi="Times New Roman" w:cs="Times New Roman"/>
-          <w:color w:val="auto"/>
-          <w:sz w:val="22"/>
-        </w:rPr>
-        <w:instrText xml:space="preserve"> SEQ Figure \* ARABIC </w:instrText>
-      </w:r>
-      <w:r>
-        <w:rPr>
-          <w:rFonts w:ascii="Times New Roman" w:hAnsi="Times New Roman" w:cs="Times New Roman"/>
-          <w:color w:val="auto"/>
-          <w:sz w:val="22"/>
-        </w:rPr>
-        <w:fldChar w:fldCharType="separate"/>
-      </w:r>
-      <w:r>
-        <w:rPr>
-          <w:rFonts w:ascii="Times New Roman" w:hAnsi="Times New Roman" w:cs="Times New Roman"/>
-          <w:noProof/>
-          <w:color w:val="auto"/>
-          <w:sz w:val="22"/>
-        </w:rPr>
-        <w:t>6</w:t>
-      </w:r>
-      <w:r>
-        <w:rPr>
-          <w:rFonts w:ascii="Times New Roman" w:hAnsi="Times New Roman" w:cs="Times New Roman"/>
-          <w:color w:val="auto"/>
-          <w:sz w:val="22"/>
-        </w:rPr>
-        <w:fldChar w:fldCharType="end"/>
-      </w:r>
-      <w:r>
-        <w:rPr>
-          <w:rFonts w:ascii="Times New Roman" w:hAnsi="Times New Roman" w:cs="Times New Roman"/>
-          <w:color w:val="auto"/>
-          <w:sz w:val="22"/>
-        </w:rPr>
-        <w:t>: Timing diagram from 9ns – 17ns</w:t>
-      </w:r>
-    </w:p>
-    <w:p>
-      <w:pPr>
         <w:pStyle w:val="BodyText"/>
         <w:spacing w:before="9"/>
         <w:ind w:left="955"/>
@@ -8402,6 +8261,7 @@
           <w:rFonts w:ascii="Times New Roman" w:hAnsi="Times New Roman" w:cs="Times New Roman"/>
           <w:noProof/>
         </w:rPr>
+        <w:lastRenderedPageBreak/>
         <w:drawing>
           <wp:inline distT="0" distB="0" distL="0" distR="0" wp14:anchorId="16E23FE5" wp14:editId="00B9F3CF">
             <wp:extent cx="5588000" cy="4221624"/>
@@ -8461,90 +8321,12 @@
           <w:rFonts w:ascii="Times New Roman" w:hAnsi="Times New Roman" w:cs="Times New Roman"/>
         </w:rPr>
       </w:pPr>
-    </w:p>
-    <w:p>
-      <w:pPr>
-        <w:pStyle w:val="Caption"/>
-        <w:keepNext/>
-        <w:ind w:left="235" w:firstLine="720"/>
-        <w:rPr>
-          <w:rFonts w:ascii="Times New Roman" w:hAnsi="Times New Roman" w:cs="Times New Roman"/>
-          <w:color w:val="auto"/>
-        </w:rPr>
-      </w:pPr>
-      <w:r>
-        <w:rPr>
-          <w:rFonts w:ascii="Times New Roman" w:hAnsi="Times New Roman" w:cs="Times New Roman"/>
-          <w:color w:val="auto"/>
-          <w:sz w:val="22"/>
+      <w:r>
+        <w:rPr>
+          <w:rFonts w:ascii="Times New Roman" w:hAnsi="Times New Roman" w:cs="Times New Roman"/>
+          <w:noProof/>
         </w:rPr>
         <w:lastRenderedPageBreak/>
-        <w:t xml:space="preserve">Figure </w:t>
-      </w:r>
-      <w:r>
-        <w:rPr>
-          <w:rFonts w:ascii="Times New Roman" w:hAnsi="Times New Roman" w:cs="Times New Roman"/>
-          <w:color w:val="auto"/>
-          <w:sz w:val="22"/>
-        </w:rPr>
-        <w:fldChar w:fldCharType="begin"/>
-      </w:r>
-      <w:r>
-        <w:rPr>
-          <w:rFonts w:ascii="Times New Roman" w:hAnsi="Times New Roman" w:cs="Times New Roman"/>
-          <w:color w:val="auto"/>
-          <w:sz w:val="22"/>
-        </w:rPr>
-        <w:instrText xml:space="preserve"> SEQ Figure \* ARABIC </w:instrText>
-      </w:r>
-      <w:r>
-        <w:rPr>
-          <w:rFonts w:ascii="Times New Roman" w:hAnsi="Times New Roman" w:cs="Times New Roman"/>
-          <w:color w:val="auto"/>
-          <w:sz w:val="22"/>
-        </w:rPr>
-        <w:fldChar w:fldCharType="separate"/>
-      </w:r>
-      <w:r>
-        <w:rPr>
-          <w:rFonts w:ascii="Times New Roman" w:hAnsi="Times New Roman" w:cs="Times New Roman"/>
-          <w:noProof/>
-          <w:color w:val="auto"/>
-          <w:sz w:val="22"/>
-        </w:rPr>
-        <w:t>7</w:t>
-      </w:r>
-      <w:r>
-        <w:rPr>
-          <w:rFonts w:ascii="Times New Roman" w:hAnsi="Times New Roman" w:cs="Times New Roman"/>
-          <w:color w:val="auto"/>
-          <w:sz w:val="22"/>
-        </w:rPr>
-        <w:fldChar w:fldCharType="end"/>
-      </w:r>
-      <w:r>
-        <w:rPr>
-          <w:rFonts w:ascii="Times New Roman" w:hAnsi="Times New Roman" w:cs="Times New Roman"/>
-          <w:color w:val="auto"/>
-          <w:sz w:val="22"/>
-        </w:rPr>
-        <w:t>: Timing diagram from 13ns – 20ns</w:t>
-      </w:r>
-    </w:p>
-    <w:p>
-      <w:pPr>
-        <w:pStyle w:val="BodyText"/>
-        <w:spacing w:before="9"/>
-        <w:ind w:left="955"/>
-        <w:rPr>
-          <w:rFonts w:ascii="Times New Roman" w:hAnsi="Times New Roman" w:cs="Times New Roman"/>
-        </w:rPr>
-      </w:pPr>
-      <w:r>
-        <w:rPr>
-          <w:rFonts w:ascii="Times New Roman" w:hAnsi="Times New Roman" w:cs="Times New Roman"/>
-          <w:noProof/>
-        </w:rPr>
         <w:drawing>
           <wp:inline distT="0" distB="0" distL="0" distR="0" wp14:anchorId="78CB07D7" wp14:editId="1FF8B36D">
             <wp:extent cx="5588000" cy="4202354"/>
@@ -8641,13 +8423,61 @@
         <w:rPr>
           <w:rFonts w:ascii="Times New Roman" w:hAnsi="Times New Roman" w:cs="Times New Roman"/>
         </w:rPr>
-        <w:t>The instruction fetch stage for this lab was successfully implemented. The main thing I l</w:t>
-      </w:r>
-      <w:r>
-        <w:rPr>
-          <w:rFonts w:ascii="Times New Roman" w:hAnsi="Times New Roman" w:cs="Times New Roman"/>
-        </w:rPr>
-        <w:t xml:space="preserve">earned in doing is how the instruction fetch-decode latch is designed and implemented in Verilog code. I never thought about using a top-level module that connects all the modules together into one since I just instantiate all the modules in the test bench. What I would do differently in this lab was to get more familiar with the </w:t>
+        <w:t>The instruction fetch stage for this lab was successfully implemented I l</w:t>
+      </w:r>
+      <w:r>
+        <w:rPr>
+          <w:rFonts w:ascii="Times New Roman" w:hAnsi="Times New Roman" w:cs="Times New Roman"/>
+        </w:rPr>
+        <w:t xml:space="preserve">earned </w:t>
+      </w:r>
+      <w:r>
+        <w:rPr>
+          <w:rFonts w:ascii="Times New Roman" w:hAnsi="Times New Roman" w:cs="Times New Roman"/>
+        </w:rPr>
+        <w:t xml:space="preserve">about </w:t>
+      </w:r>
+      <w:r>
+        <w:rPr>
+          <w:rFonts w:ascii="Times New Roman" w:hAnsi="Times New Roman" w:cs="Times New Roman"/>
+        </w:rPr>
+        <w:t xml:space="preserve">doing the instruction fetch-decode latch </w:t>
+      </w:r>
+      <w:r>
+        <w:rPr>
+          <w:rFonts w:ascii="Times New Roman" w:hAnsi="Times New Roman" w:cs="Times New Roman"/>
+        </w:rPr>
+        <w:t xml:space="preserve">and </w:t>
+      </w:r>
+      <w:r>
+        <w:rPr>
+          <w:rFonts w:ascii="Times New Roman" w:hAnsi="Times New Roman" w:cs="Times New Roman"/>
+        </w:rPr>
+        <w:t>its</w:t>
+      </w:r>
+      <w:r>
+        <w:rPr>
+          <w:rFonts w:ascii="Times New Roman" w:hAnsi="Times New Roman" w:cs="Times New Roman"/>
+        </w:rPr>
+        <w:t xml:space="preserve"> </w:t>
+      </w:r>
+      <w:r>
+        <w:rPr>
+          <w:rFonts w:ascii="Times New Roman" w:hAnsi="Times New Roman" w:cs="Times New Roman"/>
+        </w:rPr>
+        <w:t>design</w:t>
+      </w:r>
+      <w:r>
+        <w:rPr>
+          <w:rFonts w:ascii="Times New Roman" w:hAnsi="Times New Roman" w:cs="Times New Roman"/>
+        </w:rPr>
+        <w:t>.</w:t>
+      </w:r>
+      <w:r>
+        <w:rPr>
+          <w:rFonts w:ascii="Times New Roman" w:hAnsi="Times New Roman" w:cs="Times New Roman"/>
+        </w:rPr>
+        <w:t xml:space="preserve"> What I would do differently in this lab was to get more familiar with the </w:t>
       </w:r>
       <w:proofErr w:type="spellStart"/>
       <w:r>
@@ -8673,13 +8503,33 @@
         <w:rPr>
           <w:rFonts w:ascii="Times New Roman" w:hAnsi="Times New Roman" w:cs="Times New Roman"/>
         </w:rPr>
-        <w:t xml:space="preserve"> software beforehand to save myself time to figure out how to</w:t>
-      </w:r>
-      <w:r>
-        <w:rPr>
-          <w:rFonts w:ascii="Times New Roman" w:hAnsi="Times New Roman" w:cs="Times New Roman"/>
-        </w:rPr>
-        <w:t xml:space="preserve"> add source files and debug the Verilog code.</w:t>
+        <w:t xml:space="preserve"> software to save myself time </w:t>
+      </w:r>
+      <w:r>
+        <w:rPr>
+          <w:rFonts w:ascii="Times New Roman" w:hAnsi="Times New Roman" w:cs="Times New Roman"/>
+        </w:rPr>
+        <w:t xml:space="preserve">when trying to program and running </w:t>
+      </w:r>
+      <w:r>
+        <w:rPr>
+          <w:rFonts w:ascii="Times New Roman" w:hAnsi="Times New Roman" w:cs="Times New Roman"/>
+        </w:rPr>
+        <w:t>testbenches and</w:t>
+      </w:r>
+      <w:r>
+        <w:rPr>
+          <w:rFonts w:ascii="Times New Roman" w:hAnsi="Times New Roman" w:cs="Times New Roman"/>
+        </w:rPr>
+        <w:t xml:space="preserve"> </w:t>
+      </w:r>
+      <w:bookmarkStart w:id="0" w:name="_GoBack"/>
+      <w:bookmarkEnd w:id="0"/>
+      <w:r>
+        <w:rPr>
+          <w:rFonts w:ascii="Times New Roman" w:hAnsi="Times New Roman" w:cs="Times New Roman"/>
+        </w:rPr>
+        <w:t xml:space="preserve">using the source code provided by Dr. Gomez. </w:t>
       </w:r>
     </w:p>
     <w:sectPr>
@@ -9081,6 +8931,7 @@
     <w:lsdException w:name="HTML Sample" w:semiHidden="1" w:unhideWhenUsed="1"/>
     <w:lsdException w:name="HTML Typewriter" w:semiHidden="1" w:unhideWhenUsed="1"/>
     <w:lsdException w:name="HTML Variable" w:semiHidden="1" w:unhideWhenUsed="1"/>
+    <w:lsdException w:name="Normal Table" w:semiHidden="1" w:unhideWhenUsed="1"/>
     <w:lsdException w:name="annotation subject" w:semiHidden="1" w:unhideWhenUsed="1"/>
     <w:lsdException w:name="No List" w:semiHidden="1" w:unhideWhenUsed="1"/>
     <w:lsdException w:name="Outline List 1" w:semiHidden="1" w:unhideWhenUsed="1"/>
@@ -9123,8 +8974,11 @@
     <w:lsdException w:name="Table Contemporary" w:semiHidden="1" w:unhideWhenUsed="1"/>
     <w:lsdException w:name="Table Elegant" w:semiHidden="1" w:unhideWhenUsed="1"/>
     <w:lsdException w:name="Table Professional" w:semiHidden="1" w:unhideWhenUsed="1"/>
+    <w:lsdException w:name="Table Subtle 1" w:semiHidden="1" w:unhideWhenUsed="1"/>
     <w:lsdException w:name="Table Subtle 2" w:semiHidden="1" w:unhideWhenUsed="1"/>
     <w:lsdException w:name="Table Web 1" w:semiHidden="1" w:unhideWhenUsed="1"/>
+    <w:lsdException w:name="Table Web 2" w:semiHidden="1" w:unhideWhenUsed="1"/>
+    <w:lsdException w:name="Table Web 3" w:semiHidden="1" w:unhideWhenUsed="1"/>
     <w:lsdException w:name="Balloon Text" w:semiHidden="1" w:unhideWhenUsed="1"/>
     <w:lsdException w:name="Table Grid" w:uiPriority="39"/>
     <w:lsdException w:name="Table Theme" w:semiHidden="1" w:unhideWhenUsed="1"/>
@@ -9841,7 +9695,7 @@
 </file>
 
 <file path=customXml/itemProps1.xml><?xml version="1.0" encoding="utf-8"?>
-<ds:datastoreItem xmlns:ds="http://schemas.openxmlformats.org/officeDocument/2006/customXml" ds:itemID="{F0767B70-C3BC-4F69-8BB1-B0917B924E99}">
+<ds:datastoreItem xmlns:ds="http://schemas.openxmlformats.org/officeDocument/2006/customXml" ds:itemID="{60605DD1-C95D-44E5-B1AD-EC81D870E88C}">
   <ds:schemaRefs>
     <ds:schemaRef ds:uri="http://schemas.openxmlformats.org/officeDocument/2006/bibliography"/>
   </ds:schemaRefs>

</xml_diff>